<commit_message>
Added abstracts on hover
</commit_message>
<xml_diff>
--- a/dissertation/User Stories, Wireframes & Intro.docx
+++ b/dissertation/User Stories, Wireframes & Intro.docx
@@ -35,25 +35,59 @@
         <w:t xml:space="preserve">a </w:t>
       </w:r>
       <w:r>
-        <w:t>tool that could</w:t>
-      </w:r>
-      <w:r>
-        <w:t xml:space="preserve"> automatically identif</w:t>
-      </w:r>
-      <w:r>
-        <w:t>y</w:t>
+        <w:rPr>
+          <w:i/>
+          <w:iCs/>
+        </w:rPr>
+        <w:t>web-based tool</w:t>
+      </w:r>
+      <w:r>
+        <w:t xml:space="preserve"> to speed up the reviewing process. He is not very tech-savvy so he would prefer </w:t>
+      </w:r>
+      <w:r>
+        <w:t xml:space="preserve">if the tool </w:t>
+      </w:r>
+      <w:r>
+        <w:rPr>
+          <w:i/>
+          <w:iCs/>
+        </w:rPr>
+        <w:t>did not require excessive training</w:t>
+      </w:r>
+      <w:r>
+        <w:t xml:space="preserve"> to understand and use. </w:t>
+      </w:r>
+      <w:r>
+        <w:t xml:space="preserve">Mr Smith believes </w:t>
+      </w:r>
+      <w:r>
+        <w:rPr>
+          <w:i/>
+          <w:iCs/>
+        </w:rPr>
+        <w:t>having a login</w:t>
+      </w:r>
+      <w:r>
+        <w:t xml:space="preserve"> to his own personal account</w:t>
+      </w:r>
+      <w:r>
+        <w:t xml:space="preserve"> - </w:t>
+      </w:r>
+      <w:r>
+        <w:t xml:space="preserve">with </w:t>
+      </w:r>
+      <w:r>
+        <w:rPr>
+          <w:i/>
+          <w:iCs/>
+        </w:rPr>
+        <w:t>the ability to upload, delete and review documents</w:t>
       </w:r>
       <w:r>
         <w:t xml:space="preserve"> </w:t>
       </w:r>
       <w:r>
-        <w:t xml:space="preserve">names, phone numbers and addresses in the documents he was reviewing. </w:t>
-      </w:r>
-      <w:r>
-        <w:t xml:space="preserve">He </w:t>
-      </w:r>
-      <w:r>
-        <w:t xml:space="preserve">has basic computer skills and is looking for a web-based tool that doesn’t require excessive training to understand. </w:t>
+        <w:t>– would make his job far easier than the current paper based approach.</w:t>
       </w:r>
     </w:p>
     <w:p>
@@ -127,19 +161,93 @@
         <w:t>She believes her staff would complete document reviews</w:t>
       </w:r>
       <w:r>
-        <w:t xml:space="preserve"> more efficiently if they had additional tools available to</w:t>
-      </w:r>
-      <w:r>
-        <w:t xml:space="preserve"> them to</w:t>
-      </w:r>
-      <w:r>
-        <w:t xml:space="preserve"> </w:t>
-      </w:r>
-      <w:r>
-        <w:t xml:space="preserve">help visualise </w:t>
-      </w:r>
-      <w:r>
-        <w:t>which documents contain repeated names, numbers and addresses.</w:t>
+        <w:t xml:space="preserve"> more efficiently if they </w:t>
+      </w:r>
+      <w:r>
+        <w:t xml:space="preserve">had access to a tool that would </w:t>
+      </w:r>
+      <w:r>
+        <w:rPr>
+          <w:i/>
+          <w:iCs/>
+        </w:rPr>
+        <w:t xml:space="preserve">provide additional information accompanying each document </w:t>
+      </w:r>
+      <w:r>
+        <w:t xml:space="preserve">to assist the reviewing process. She feels that </w:t>
+      </w:r>
+      <w:r>
+        <w:t xml:space="preserve">having </w:t>
+      </w:r>
+      <w:r>
+        <w:rPr>
+          <w:i/>
+          <w:iCs/>
+        </w:rPr>
+        <w:t xml:space="preserve">entities highlighted and tagged with </w:t>
+      </w:r>
+      <w:r>
+        <w:rPr>
+          <w:i/>
+          <w:iCs/>
+        </w:rPr>
+        <w:t xml:space="preserve">their </w:t>
+      </w:r>
+      <w:r>
+        <w:rPr>
+          <w:i/>
+          <w:iCs/>
+        </w:rPr>
+        <w:t>abstracts</w:t>
+      </w:r>
+      <w:r>
+        <w:t xml:space="preserve"> would help provide much needed context to certain documents. </w:t>
+      </w:r>
+      <w:r>
+        <w:t>Mrs Johnson believes</w:t>
+      </w:r>
+      <w:r>
+        <w:t xml:space="preserve"> that </w:t>
+      </w:r>
+      <w:r>
+        <w:rPr>
+          <w:i/>
+          <w:iCs/>
+        </w:rPr>
+        <w:t>additional</w:t>
+      </w:r>
+      <w:r>
+        <w:rPr>
+          <w:i/>
+          <w:iCs/>
+        </w:rPr>
+        <w:t xml:space="preserve"> plots breaking</w:t>
+      </w:r>
+      <w:r>
+        <w:rPr>
+          <w:i/>
+          <w:iCs/>
+        </w:rPr>
+        <w:t xml:space="preserve"> down frequency and probability of entity occurrences</w:t>
+      </w:r>
+      <w:r>
+        <w:t xml:space="preserve"> would assist in </w:t>
+      </w:r>
+      <w:r>
+        <w:t>judging sensitivity</w:t>
+      </w:r>
+      <w:r>
+        <w:t xml:space="preserve">, as well as </w:t>
+      </w:r>
+      <w:r>
+        <w:rPr>
+          <w:i/>
+          <w:iCs/>
+        </w:rPr>
+        <w:t>knowledge graphs</w:t>
+      </w:r>
+      <w:r>
+        <w:t xml:space="preserve"> linking information across the entire corpus.</w:t>
       </w:r>
     </w:p>
     <w:p>
@@ -184,7 +292,27 @@
         <w:t>y them</w:t>
       </w:r>
       <w:r>
-        <w:t xml:space="preserve"> as sensitive.</w:t>
+        <w:t xml:space="preserve"> as sensitive</w:t>
+      </w:r>
+      <w:r>
+        <w:t xml:space="preserve"> and feels the reviewers should be given a tool that </w:t>
+      </w:r>
+      <w:r>
+        <w:rPr>
+          <w:i/>
+          <w:iCs/>
+        </w:rPr>
+        <w:t>detect</w:t>
+      </w:r>
+      <w:r>
+        <w:rPr>
+          <w:i/>
+          <w:iCs/>
+        </w:rPr>
+        <w:t xml:space="preserve"> phone numbers and addresses</w:t>
+      </w:r>
+      <w:r>
+        <w:t>.</w:t>
       </w:r>
       <w:r>
         <w:t xml:space="preserve"> He</w:t>
@@ -199,13 +327,326 @@
         <w:t xml:space="preserve">should be assisted by an application that can </w:t>
       </w:r>
       <w:r>
+        <w:rPr>
+          <w:i/>
+          <w:iCs/>
+        </w:rPr>
         <w:t xml:space="preserve">automatically </w:t>
       </w:r>
       <w:r>
-        <w:t>recognise personal information, rather than having each document manually reviewed.</w:t>
+        <w:rPr>
+          <w:i/>
+          <w:iCs/>
+        </w:rPr>
+        <w:t xml:space="preserve">recognise </w:t>
+      </w:r>
+      <w:r>
+        <w:rPr>
+          <w:i/>
+          <w:iCs/>
+        </w:rPr>
+        <w:t>sensitive documents</w:t>
+      </w:r>
+      <w:r>
+        <w:t>, rather than having each document manually reviewed.</w:t>
       </w:r>
     </w:p>
     <w:p/>
+    <w:p>
+      <w:r>
+        <w:t>Requirements:</w:t>
+      </w:r>
+    </w:p>
+    <w:p>
+      <w:pPr>
+        <w:pStyle w:val="ListParagraph"/>
+        <w:numPr>
+          <w:ilvl w:val="0"/>
+          <w:numId w:val="3"/>
+        </w:numPr>
+      </w:pPr>
+      <w:r>
+        <w:t>Web-app based tool</w:t>
+      </w:r>
+    </w:p>
+    <w:p>
+      <w:pPr>
+        <w:pStyle w:val="ListParagraph"/>
+        <w:numPr>
+          <w:ilvl w:val="0"/>
+          <w:numId w:val="3"/>
+        </w:numPr>
+      </w:pPr>
+      <w:r>
+        <w:t>Doesn’t require excessive training</w:t>
+      </w:r>
+    </w:p>
+    <w:p>
+      <w:pPr>
+        <w:pStyle w:val="ListParagraph"/>
+        <w:numPr>
+          <w:ilvl w:val="0"/>
+          <w:numId w:val="3"/>
+        </w:numPr>
+      </w:pPr>
+      <w:r>
+        <w:t>Speeds up reviewing process</w:t>
+      </w:r>
+    </w:p>
+    <w:p>
+      <w:pPr>
+        <w:pStyle w:val="ListParagraph"/>
+        <w:numPr>
+          <w:ilvl w:val="0"/>
+          <w:numId w:val="3"/>
+        </w:numPr>
+      </w:pPr>
+      <w:r>
+        <w:t>Login to account</w:t>
+      </w:r>
+    </w:p>
+    <w:p>
+      <w:pPr>
+        <w:pStyle w:val="ListParagraph"/>
+        <w:numPr>
+          <w:ilvl w:val="0"/>
+          <w:numId w:val="3"/>
+        </w:numPr>
+      </w:pPr>
+      <w:r>
+        <w:t>Upload document</w:t>
+      </w:r>
+      <w:r>
+        <w:t>s</w:t>
+      </w:r>
+    </w:p>
+    <w:p>
+      <w:pPr>
+        <w:pStyle w:val="ListParagraph"/>
+        <w:numPr>
+          <w:ilvl w:val="0"/>
+          <w:numId w:val="3"/>
+        </w:numPr>
+      </w:pPr>
+      <w:r>
+        <w:t xml:space="preserve">View </w:t>
+      </w:r>
+      <w:r>
+        <w:t>list of</w:t>
+      </w:r>
+      <w:r>
+        <w:t xml:space="preserve"> documents</w:t>
+      </w:r>
+    </w:p>
+    <w:p>
+      <w:pPr>
+        <w:pStyle w:val="ListParagraph"/>
+        <w:numPr>
+          <w:ilvl w:val="0"/>
+          <w:numId w:val="3"/>
+        </w:numPr>
+      </w:pPr>
+      <w:r>
+        <w:t xml:space="preserve">Delete documents </w:t>
+      </w:r>
+    </w:p>
+    <w:p>
+      <w:pPr>
+        <w:pStyle w:val="ListParagraph"/>
+        <w:numPr>
+          <w:ilvl w:val="0"/>
+          <w:numId w:val="3"/>
+        </w:numPr>
+      </w:pPr>
+      <w:r>
+        <w:t xml:space="preserve">Manually review sensitivity </w:t>
+      </w:r>
+      <w:r>
+        <w:t>of document</w:t>
+      </w:r>
+    </w:p>
+    <w:p>
+      <w:pPr>
+        <w:pStyle w:val="ListParagraph"/>
+        <w:numPr>
+          <w:ilvl w:val="0"/>
+          <w:numId w:val="3"/>
+        </w:numPr>
+      </w:pPr>
+      <w:r>
+        <w:t xml:space="preserve">Tag </w:t>
+      </w:r>
+      <w:r>
+        <w:t xml:space="preserve">named </w:t>
+      </w:r>
+      <w:r>
+        <w:t>entities in each document</w:t>
+      </w:r>
+    </w:p>
+    <w:p>
+      <w:pPr>
+        <w:pStyle w:val="ListParagraph"/>
+        <w:numPr>
+          <w:ilvl w:val="0"/>
+          <w:numId w:val="3"/>
+        </w:numPr>
+      </w:pPr>
+      <w:r>
+        <w:t>Recognise phone numbers &amp; addresses</w:t>
+      </w:r>
+    </w:p>
+    <w:p>
+      <w:pPr>
+        <w:pStyle w:val="ListParagraph"/>
+        <w:numPr>
+          <w:ilvl w:val="0"/>
+          <w:numId w:val="3"/>
+        </w:numPr>
+      </w:pPr>
+      <w:r>
+        <w:t>Display abstracts relating to entities</w:t>
+      </w:r>
+    </w:p>
+    <w:p>
+      <w:pPr>
+        <w:pStyle w:val="ListParagraph"/>
+        <w:numPr>
+          <w:ilvl w:val="0"/>
+          <w:numId w:val="3"/>
+        </w:numPr>
+      </w:pPr>
+      <w:r>
+        <w:t>Plots &amp; graphs of</w:t>
+      </w:r>
+      <w:r>
+        <w:t xml:space="preserve"> analysis of documents</w:t>
+      </w:r>
+    </w:p>
+    <w:p>
+      <w:pPr>
+        <w:pStyle w:val="ListParagraph"/>
+        <w:numPr>
+          <w:ilvl w:val="0"/>
+          <w:numId w:val="3"/>
+        </w:numPr>
+      </w:pPr>
+      <w:r>
+        <w:t>Plots &amp; graphs of analysis of corpus</w:t>
+      </w:r>
+    </w:p>
+    <w:p>
+      <w:pPr>
+        <w:pStyle w:val="ListParagraph"/>
+        <w:numPr>
+          <w:ilvl w:val="0"/>
+          <w:numId w:val="3"/>
+        </w:numPr>
+      </w:pPr>
+      <w:r>
+        <w:t xml:space="preserve">Knowledge graphs from </w:t>
+      </w:r>
+      <w:r>
+        <w:t>analysed documents</w:t>
+      </w:r>
+    </w:p>
+    <w:p>
+      <w:pPr>
+        <w:pStyle w:val="ListParagraph"/>
+        <w:numPr>
+          <w:ilvl w:val="0"/>
+          <w:numId w:val="3"/>
+        </w:numPr>
+      </w:pPr>
+      <w:r>
+        <w:t>Automatic suggestion of sensitivity (ML model)</w:t>
+      </w:r>
+    </w:p>
+    <w:p/>
+    <w:p>
+      <w:r>
+        <w:lastRenderedPageBreak/>
+        <w:t>My view for the project is a web app</w:t>
+      </w:r>
+      <w:r>
+        <w:t xml:space="preserve">lication designed to assist sensitivity reviewers in detecting and flagging sensitive documents. </w:t>
+      </w:r>
+      <w:r>
+        <w:t xml:space="preserve">The homepage of the web app will feature background context for the motivation of the project and the desired use, as well as in depth instructions as to how to efficiently use the provided tools. </w:t>
+      </w:r>
+      <w:r>
+        <w:t>Users will be able to upload a corpus of documents</w:t>
+      </w:r>
+      <w:r>
+        <w:t xml:space="preserve">, with each document being individually analysed using named entity recognition tools. </w:t>
+      </w:r>
+      <w:r>
+        <w:t xml:space="preserve">Each entity detected in a document will have its ‘entity abstract’ – a brief description of itself – scraped from a corresponding website and </w:t>
+      </w:r>
+      <w:r>
+        <w:t xml:space="preserve">displayed available for the user to hover over and view. </w:t>
+      </w:r>
+      <w:r>
+        <w:t xml:space="preserve">The process of entity recognition and web scraping may be computationally expensive so I will develop a database for the storage of entity abstracts, </w:t>
+      </w:r>
+      <w:r>
+        <w:t xml:space="preserve">entity instances and document texts. This will allow the web app to perform one off analysis of each document when it is </w:t>
+      </w:r>
+      <w:r>
+        <w:t>uploaded and</w:t>
+      </w:r>
+      <w:r>
+        <w:t xml:space="preserve"> refer back to stored data for future references.</w:t>
+      </w:r>
+    </w:p>
+    <w:p>
+      <w:r>
+        <w:t xml:space="preserve">Once documents are uploaded and processed, users will be able to navigate to document or corpus analytic pages. The document analytics page will provide in depth </w:t>
+      </w:r>
+      <w:r>
+        <w:t>analysis such as where entities occur in the document, what types of entities occur the most frequently</w:t>
+      </w:r>
+      <w:r>
+        <w:t xml:space="preserve"> and </w:t>
+      </w:r>
+      <w:r>
+        <w:t>filtering by types of entity</w:t>
+      </w:r>
+      <w:r>
+        <w:t xml:space="preserve">. The </w:t>
+      </w:r>
+      <w:r>
+        <w:t xml:space="preserve">corpus analytics page will provide in depth analysis on the set of documents uploaded as a whole – Which </w:t>
+      </w:r>
+      <w:r>
+        <w:t>entities occur most frequently in a document for a given entity</w:t>
+      </w:r>
+      <w:r>
+        <w:t xml:space="preserve"> and analysis of conditional probability of</w:t>
+      </w:r>
+      <w:r>
+        <w:t xml:space="preserve"> which entities are most likely to appear in a document</w:t>
+      </w:r>
+      <w:r>
+        <w:t>, given it is</w:t>
+      </w:r>
+      <w:r>
+        <w:t xml:space="preserve"> deemed sensit</w:t>
+      </w:r>
+      <w:r>
+        <w:t>ive and vice versa.</w:t>
+      </w:r>
+    </w:p>
+    <w:p/>
+    <w:p>
+      <w:hyperlink r:id="rId5" w:history="1">
+        <w:r>
+          <w:rPr>
+            <w:rStyle w:val="Hyperlink"/>
+          </w:rPr>
+          <w:t>https://www.figma.com/file/HhZTX2XQglS0nDlXdQi19G/L4-Project-Wireframes?node-id=0%3A1</w:t>
+        </w:r>
+      </w:hyperlink>
+    </w:p>
     <w:sectPr>
       <w:pgSz w:w="11906" w:h="16838"/>
       <w:pgMar w:top="1440" w:right="1440" w:bottom="1440" w:left="1440" w:header="708" w:footer="708" w:gutter="0"/>
@@ -219,6 +660,118 @@
 <file path=word/numbering.xml><?xml version="1.0" encoding="utf-8"?>
 <w:numbering xmlns:wpc="http://schemas.microsoft.com/office/word/2010/wordprocessingCanvas" xmlns:cx="http://schemas.microsoft.com/office/drawing/2014/chartex" xmlns:cx1="http://schemas.microsoft.com/office/drawing/2015/9/8/chartex" xmlns:cx2="http://schemas.microsoft.com/office/drawing/2015/10/21/chartex" xmlns:cx3="http://schemas.microsoft.com/office/drawing/2016/5/9/chartex" xmlns:cx4="http://schemas.microsoft.com/office/drawing/2016/5/10/chartex" xmlns:cx5="http://schemas.microsoft.com/office/drawing/2016/5/11/chartex" xmlns:cx6="http://schemas.microsoft.com/office/drawing/2016/5/12/chartex" xmlns:cx7="http://schemas.microsoft.com/office/drawing/2016/5/13/chartex" xmlns:cx8="http://schemas.microsoft.com/office/drawing/2016/5/14/chartex" xmlns:mc="http://schemas.openxmlformats.org/markup-compatibility/2006" xmlns:aink="http://schemas.microsoft.com/office/drawing/2016/ink" xmlns:am3d="http://schemas.microsoft.com/office/drawing/2017/model3d" xmlns:o="urn:schemas-microsoft-com:office:office" xmlns:oel="http://schemas.microsoft.com/office/2019/extlst" xmlns:r="http://schemas.openxmlformats.org/officeDocument/2006/relationships" xmlns:m="http://schemas.openxmlformats.org/officeDocument/2006/math" xmlns:v="urn:schemas-microsoft-com:vml" xmlns:wp14="http://schemas.microsoft.com/office/word/2010/wordprocessingDrawing" xmlns:wp="http://schemas.openxmlformats.org/drawingml/2006/wordprocessingDrawing" xmlns:w10="urn:schemas-microsoft-com:office:word" xmlns:w="http://schemas.openxmlformats.org/wordprocessingml/2006/main" xmlns:w14="http://schemas.microsoft.com/office/word/2010/wordml" xmlns:w15="http://schemas.microsoft.com/office/word/2012/wordml" xmlns:w16cex="http://schemas.microsoft.com/office/word/2018/wordml/cex" xmlns:w16cid="http://schemas.microsoft.com/office/word/2016/wordml/cid" xmlns:w16="http://schemas.microsoft.com/office/word/2018/wordml" xmlns:w16sdtdh="http://schemas.microsoft.com/office/word/2020/wordml/sdtdatahash" xmlns:w16se="http://schemas.microsoft.com/office/word/2015/wordml/symex" xmlns:wpg="http://schemas.microsoft.com/office/word/2010/wordprocessingGroup" xmlns:wpi="http://schemas.microsoft.com/office/word/2010/wordprocessingInk" xmlns:wne="http://schemas.microsoft.com/office/word/2006/wordml" xmlns:wps="http://schemas.microsoft.com/office/word/2010/wordprocessingShape" mc:Ignorable="w14 w15 w16se w16cid w16 w16cex w16sdtdh wp14">
   <w:abstractNum w:abstractNumId="0" w15:restartNumberingAfterBreak="0">
+    <w:nsid w:val="35F65CCE"/>
+    <w:multiLevelType w:val="hybridMultilevel"/>
+    <w:tmpl w:val="DDCA3FD4"/>
+    <w:lvl w:ilvl="0" w:tplc="3D008912">
+      <w:numFmt w:val="bullet"/>
+      <w:lvlText w:val="-"/>
+      <w:lvlJc w:val="left"/>
+      <w:pPr>
+        <w:ind w:left="720" w:hanging="360"/>
+      </w:pPr>
+      <w:rPr>
+        <w:rFonts w:ascii="Calibri" w:eastAsiaTheme="minorHAnsi" w:hAnsi="Calibri" w:cs="Calibri" w:hint="default"/>
+      </w:rPr>
+    </w:lvl>
+    <w:lvl w:ilvl="1" w:tplc="08090003" w:tentative="1">
+      <w:start w:val="1"/>
+      <w:numFmt w:val="bullet"/>
+      <w:lvlText w:val="o"/>
+      <w:lvlJc w:val="left"/>
+      <w:pPr>
+        <w:ind w:left="1440" w:hanging="360"/>
+      </w:pPr>
+      <w:rPr>
+        <w:rFonts w:ascii="Courier New" w:hAnsi="Courier New" w:cs="Courier New" w:hint="default"/>
+      </w:rPr>
+    </w:lvl>
+    <w:lvl w:ilvl="2" w:tplc="08090005" w:tentative="1">
+      <w:start w:val="1"/>
+      <w:numFmt w:val="bullet"/>
+      <w:lvlText w:val=""/>
+      <w:lvlJc w:val="left"/>
+      <w:pPr>
+        <w:ind w:left="2160" w:hanging="360"/>
+      </w:pPr>
+      <w:rPr>
+        <w:rFonts w:ascii="Wingdings" w:hAnsi="Wingdings" w:hint="default"/>
+      </w:rPr>
+    </w:lvl>
+    <w:lvl w:ilvl="3" w:tplc="08090001" w:tentative="1">
+      <w:start w:val="1"/>
+      <w:numFmt w:val="bullet"/>
+      <w:lvlText w:val=""/>
+      <w:lvlJc w:val="left"/>
+      <w:pPr>
+        <w:ind w:left="2880" w:hanging="360"/>
+      </w:pPr>
+      <w:rPr>
+        <w:rFonts w:ascii="Symbol" w:hAnsi="Symbol" w:hint="default"/>
+      </w:rPr>
+    </w:lvl>
+    <w:lvl w:ilvl="4" w:tplc="08090003" w:tentative="1">
+      <w:start w:val="1"/>
+      <w:numFmt w:val="bullet"/>
+      <w:lvlText w:val="o"/>
+      <w:lvlJc w:val="left"/>
+      <w:pPr>
+        <w:ind w:left="3600" w:hanging="360"/>
+      </w:pPr>
+      <w:rPr>
+        <w:rFonts w:ascii="Courier New" w:hAnsi="Courier New" w:cs="Courier New" w:hint="default"/>
+      </w:rPr>
+    </w:lvl>
+    <w:lvl w:ilvl="5" w:tplc="08090005" w:tentative="1">
+      <w:start w:val="1"/>
+      <w:numFmt w:val="bullet"/>
+      <w:lvlText w:val=""/>
+      <w:lvlJc w:val="left"/>
+      <w:pPr>
+        <w:ind w:left="4320" w:hanging="360"/>
+      </w:pPr>
+      <w:rPr>
+        <w:rFonts w:ascii="Wingdings" w:hAnsi="Wingdings" w:hint="default"/>
+      </w:rPr>
+    </w:lvl>
+    <w:lvl w:ilvl="6" w:tplc="08090001" w:tentative="1">
+      <w:start w:val="1"/>
+      <w:numFmt w:val="bullet"/>
+      <w:lvlText w:val=""/>
+      <w:lvlJc w:val="left"/>
+      <w:pPr>
+        <w:ind w:left="5040" w:hanging="360"/>
+      </w:pPr>
+      <w:rPr>
+        <w:rFonts w:ascii="Symbol" w:hAnsi="Symbol" w:hint="default"/>
+      </w:rPr>
+    </w:lvl>
+    <w:lvl w:ilvl="7" w:tplc="08090003" w:tentative="1">
+      <w:start w:val="1"/>
+      <w:numFmt w:val="bullet"/>
+      <w:lvlText w:val="o"/>
+      <w:lvlJc w:val="left"/>
+      <w:pPr>
+        <w:ind w:left="5760" w:hanging="360"/>
+      </w:pPr>
+      <w:rPr>
+        <w:rFonts w:ascii="Courier New" w:hAnsi="Courier New" w:cs="Courier New" w:hint="default"/>
+      </w:rPr>
+    </w:lvl>
+    <w:lvl w:ilvl="8" w:tplc="08090005" w:tentative="1">
+      <w:start w:val="1"/>
+      <w:numFmt w:val="bullet"/>
+      <w:lvlText w:val=""/>
+      <w:lvlJc w:val="left"/>
+      <w:pPr>
+        <w:ind w:left="6480" w:hanging="360"/>
+      </w:pPr>
+      <w:rPr>
+        <w:rFonts w:ascii="Wingdings" w:hAnsi="Wingdings" w:hint="default"/>
+      </w:rPr>
+    </w:lvl>
+  </w:abstractNum>
+  <w:abstractNum w:abstractNumId="1" w15:restartNumberingAfterBreak="0">
     <w:nsid w:val="45243BB5"/>
     <w:multiLevelType w:val="hybridMultilevel"/>
     <w:tmpl w:val="B67AEC30"/>
@@ -358,7 +911,7 @@
       </w:rPr>
     </w:lvl>
   </w:abstractNum>
-  <w:abstractNum w:abstractNumId="1" w15:restartNumberingAfterBreak="0">
+  <w:abstractNum w:abstractNumId="2" w15:restartNumberingAfterBreak="0">
     <w:nsid w:val="49B60807"/>
     <w:multiLevelType w:val="hybridMultilevel"/>
     <w:tmpl w:val="02EC4FD4"/>
@@ -499,10 +1052,13 @@
     </w:lvl>
   </w:abstractNum>
   <w:num w:numId="1" w16cid:durableId="950163952">
-    <w:abstractNumId w:val="0"/>
+    <w:abstractNumId w:val="1"/>
   </w:num>
   <w:num w:numId="2" w16cid:durableId="596519284">
-    <w:abstractNumId w:val="1"/>
+    <w:abstractNumId w:val="2"/>
+  </w:num>
+  <w:num w:numId="3" w16cid:durableId="1851874991">
+    <w:abstractNumId w:val="0"/>
   </w:num>
 </w:numbering>
 </file>
@@ -909,6 +1465,7 @@
   <w:style w:type="character" w:default="1" w:styleId="DefaultParagraphFont">
     <w:name w:val="Default Paragraph Font"/>
     <w:uiPriority w:val="1"/>
+    <w:semiHidden/>
     <w:unhideWhenUsed/>
   </w:style>
   <w:style w:type="table" w:default="1" w:styleId="TableNormal">
@@ -931,6 +1488,40 @@
     <w:uiPriority w:val="99"/>
     <w:semiHidden/>
     <w:unhideWhenUsed/>
+  </w:style>
+  <w:style w:type="character" w:styleId="Hyperlink">
+    <w:name w:val="Hyperlink"/>
+    <w:basedOn w:val="DefaultParagraphFont"/>
+    <w:uiPriority w:val="99"/>
+    <w:unhideWhenUsed/>
+    <w:rsid w:val="00D87E02"/>
+    <w:rPr>
+      <w:color w:val="0563C1" w:themeColor="hyperlink"/>
+      <w:u w:val="single"/>
+    </w:rPr>
+  </w:style>
+  <w:style w:type="character" w:styleId="UnresolvedMention">
+    <w:name w:val="Unresolved Mention"/>
+    <w:basedOn w:val="DefaultParagraphFont"/>
+    <w:uiPriority w:val="99"/>
+    <w:semiHidden/>
+    <w:unhideWhenUsed/>
+    <w:rsid w:val="00D87E02"/>
+    <w:rPr>
+      <w:color w:val="605E5C"/>
+      <w:shd w:val="clear" w:color="auto" w:fill="E1DFDD"/>
+    </w:rPr>
+  </w:style>
+  <w:style w:type="paragraph" w:styleId="ListParagraph">
+    <w:name w:val="List Paragraph"/>
+    <w:basedOn w:val="Normal"/>
+    <w:uiPriority w:val="34"/>
+    <w:qFormat/>
+    <w:rsid w:val="009478FB"/>
+    <w:pPr>
+      <w:ind w:left="720"/>
+      <w:contextualSpacing/>
+    </w:pPr>
   </w:style>
 </w:styles>
 </file>

</xml_diff>

<commit_message>
Created test model for entity classification
</commit_message>
<xml_diff>
--- a/dissertation/User Stories, Wireframes & Intro.docx
+++ b/dissertation/User Stories, Wireframes & Intro.docx
@@ -2,6 +2,24 @@
 <file path=word/document.xml><?xml version="1.0" encoding="utf-8"?>
 <w:document xmlns:wpc="http://schemas.microsoft.com/office/word/2010/wordprocessingCanvas" xmlns:cx="http://schemas.microsoft.com/office/drawing/2014/chartex" xmlns:cx1="http://schemas.microsoft.com/office/drawing/2015/9/8/chartex" xmlns:cx2="http://schemas.microsoft.com/office/drawing/2015/10/21/chartex" xmlns:cx3="http://schemas.microsoft.com/office/drawing/2016/5/9/chartex" xmlns:cx4="http://schemas.microsoft.com/office/drawing/2016/5/10/chartex" xmlns:cx5="http://schemas.microsoft.com/office/drawing/2016/5/11/chartex" xmlns:cx6="http://schemas.microsoft.com/office/drawing/2016/5/12/chartex" xmlns:cx7="http://schemas.microsoft.com/office/drawing/2016/5/13/chartex" xmlns:cx8="http://schemas.microsoft.com/office/drawing/2016/5/14/chartex" xmlns:mc="http://schemas.openxmlformats.org/markup-compatibility/2006" xmlns:aink="http://schemas.microsoft.com/office/drawing/2016/ink" xmlns:am3d="http://schemas.microsoft.com/office/drawing/2017/model3d" xmlns:o="urn:schemas-microsoft-com:office:office" xmlns:oel="http://schemas.microsoft.com/office/2019/extlst" xmlns:r="http://schemas.openxmlformats.org/officeDocument/2006/relationships" xmlns:m="http://schemas.openxmlformats.org/officeDocument/2006/math" xmlns:v="urn:schemas-microsoft-com:vml" xmlns:wp14="http://schemas.microsoft.com/office/word/2010/wordprocessingDrawing" xmlns:wp="http://schemas.openxmlformats.org/drawingml/2006/wordprocessingDrawing" xmlns:w10="urn:schemas-microsoft-com:office:word" xmlns:w="http://schemas.openxmlformats.org/wordprocessingml/2006/main" xmlns:w14="http://schemas.microsoft.com/office/word/2010/wordml" xmlns:w15="http://schemas.microsoft.com/office/word/2012/wordml" xmlns:w16cex="http://schemas.microsoft.com/office/word/2018/wordml/cex" xmlns:w16cid="http://schemas.microsoft.com/office/word/2016/wordml/cid" xmlns:w16="http://schemas.microsoft.com/office/word/2018/wordml" xmlns:w16sdtdh="http://schemas.microsoft.com/office/word/2020/wordml/sdtdatahash" xmlns:w16se="http://schemas.microsoft.com/office/word/2015/wordml/symex" xmlns:wpg="http://schemas.microsoft.com/office/word/2010/wordprocessingGroup" xmlns:wpi="http://schemas.microsoft.com/office/word/2010/wordprocessingInk" xmlns:wne="http://schemas.microsoft.com/office/word/2006/wordml" xmlns:wps="http://schemas.microsoft.com/office/word/2010/wordprocessingShape" mc:Ignorable="w14 w15 w16se w16cid w16 w16cex w16sdtdh wp14">
   <w:body>
+    <w:p>
+      <w:pPr>
+        <w:ind w:left="360"/>
+        <w:rPr>
+          <w:sz w:val="28"/>
+          <w:szCs w:val="28"/>
+        </w:rPr>
+      </w:pPr>
+      <w:r>
+        <w:rPr>
+          <w:b/>
+          <w:bCs/>
+          <w:sz w:val="28"/>
+          <w:szCs w:val="28"/>
+        </w:rPr>
+        <w:t xml:space="preserve">User Stories </w:t>
+      </w:r>
+    </w:p>
     <w:p>
       <w:pPr>
         <w:numPr>
@@ -353,8 +371,37 @@
     </w:p>
     <w:p/>
     <w:p>
-      <w:r>
-        <w:t>Requirements:</w:t>
+      <w:pPr>
+        <w:ind w:left="360"/>
+        <w:rPr>
+          <w:sz w:val="28"/>
+          <w:szCs w:val="28"/>
+        </w:rPr>
+      </w:pPr>
+      <w:r>
+        <w:rPr>
+          <w:b/>
+          <w:bCs/>
+          <w:sz w:val="28"/>
+          <w:szCs w:val="28"/>
+        </w:rPr>
+        <w:t>MoSCoW Requirements</w:t>
+      </w:r>
+    </w:p>
+    <w:p>
+      <w:pPr>
+        <w:ind w:firstLine="360"/>
+        <w:rPr>
+          <w:b/>
+          <w:bCs/>
+        </w:rPr>
+      </w:pPr>
+      <w:r>
+        <w:rPr>
+          <w:b/>
+          <w:bCs/>
+        </w:rPr>
+        <w:t>Must Have</w:t>
       </w:r>
     </w:p>
     <w:p>
@@ -362,7 +409,7 @@
         <w:pStyle w:val="ListParagraph"/>
         <w:numPr>
           <w:ilvl w:val="0"/>
-          <w:numId w:val="3"/>
+          <w:numId w:val="4"/>
         </w:numPr>
       </w:pPr>
       <w:r>
@@ -374,11 +421,11 @@
         <w:pStyle w:val="ListParagraph"/>
         <w:numPr>
           <w:ilvl w:val="0"/>
-          <w:numId w:val="3"/>
+          <w:numId w:val="4"/>
         </w:numPr>
       </w:pPr>
       <w:r>
-        <w:t>Doesn’t require excessive training</w:t>
+        <w:t>Upload documents</w:t>
       </w:r>
     </w:p>
     <w:p>
@@ -386,11 +433,11 @@
         <w:pStyle w:val="ListParagraph"/>
         <w:numPr>
           <w:ilvl w:val="0"/>
-          <w:numId w:val="3"/>
+          <w:numId w:val="4"/>
         </w:numPr>
       </w:pPr>
       <w:r>
-        <w:t>Speeds up reviewing process</w:t>
+        <w:t>View list of documents</w:t>
       </w:r>
     </w:p>
     <w:p>
@@ -398,11 +445,11 @@
         <w:pStyle w:val="ListParagraph"/>
         <w:numPr>
           <w:ilvl w:val="0"/>
-          <w:numId w:val="3"/>
+          <w:numId w:val="4"/>
         </w:numPr>
       </w:pPr>
       <w:r>
-        <w:t>Login to account</w:t>
+        <w:t xml:space="preserve">Delete documents </w:t>
       </w:r>
     </w:p>
     <w:p>
@@ -410,14 +457,11 @@
         <w:pStyle w:val="ListParagraph"/>
         <w:numPr>
           <w:ilvl w:val="0"/>
-          <w:numId w:val="3"/>
+          <w:numId w:val="4"/>
         </w:numPr>
       </w:pPr>
       <w:r>
-        <w:t>Upload document</w:t>
-      </w:r>
-      <w:r>
-        <w:t>s</w:t>
+        <w:t>Manually review sensitivity of document</w:t>
       </w:r>
     </w:p>
     <w:p>
@@ -425,17 +469,11 @@
         <w:pStyle w:val="ListParagraph"/>
         <w:numPr>
           <w:ilvl w:val="0"/>
-          <w:numId w:val="3"/>
+          <w:numId w:val="4"/>
         </w:numPr>
       </w:pPr>
       <w:r>
-        <w:t xml:space="preserve">View </w:t>
-      </w:r>
-      <w:r>
-        <w:t>list of</w:t>
-      </w:r>
-      <w:r>
-        <w:t xml:space="preserve"> documents</w:t>
+        <w:t>Tag named entities in each document</w:t>
       </w:r>
     </w:p>
     <w:p>
@@ -443,11 +481,33 @@
         <w:pStyle w:val="ListParagraph"/>
         <w:numPr>
           <w:ilvl w:val="0"/>
-          <w:numId w:val="3"/>
+          <w:numId w:val="4"/>
         </w:numPr>
       </w:pPr>
       <w:r>
-        <w:t xml:space="preserve">Delete documents </w:t>
+        <w:t>Display abstracts relating to entities</w:t>
+      </w:r>
+    </w:p>
+    <w:p>
+      <w:pPr>
+        <w:pStyle w:val="ListParagraph"/>
+        <w:ind w:left="360"/>
+      </w:pPr>
+    </w:p>
+    <w:p>
+      <w:pPr>
+        <w:ind w:firstLine="360"/>
+        <w:rPr>
+          <w:b/>
+          <w:bCs/>
+        </w:rPr>
+      </w:pPr>
+      <w:r>
+        <w:rPr>
+          <w:b/>
+          <w:bCs/>
+        </w:rPr>
+        <w:t>Should Have</w:t>
       </w:r>
     </w:p>
     <w:p>
@@ -455,14 +515,11 @@
         <w:pStyle w:val="ListParagraph"/>
         <w:numPr>
           <w:ilvl w:val="0"/>
-          <w:numId w:val="3"/>
+          <w:numId w:val="5"/>
         </w:numPr>
       </w:pPr>
       <w:r>
-        <w:t xml:space="preserve">Manually review sensitivity </w:t>
-      </w:r>
-      <w:r>
-        <w:t>of document</w:t>
+        <w:t>Plots &amp; graphs of analysis of documents</w:t>
       </w:r>
     </w:p>
     <w:p>
@@ -470,17 +527,11 @@
         <w:pStyle w:val="ListParagraph"/>
         <w:numPr>
           <w:ilvl w:val="0"/>
-          <w:numId w:val="3"/>
+          <w:numId w:val="5"/>
         </w:numPr>
       </w:pPr>
       <w:r>
-        <w:t xml:space="preserve">Tag </w:t>
-      </w:r>
-      <w:r>
-        <w:t xml:space="preserve">named </w:t>
-      </w:r>
-      <w:r>
-        <w:t>entities in each document</w:t>
+        <w:t>Plots &amp; graphs of analysis of corpus</w:t>
       </w:r>
     </w:p>
     <w:p>
@@ -488,11 +539,31 @@
         <w:pStyle w:val="ListParagraph"/>
         <w:numPr>
           <w:ilvl w:val="0"/>
-          <w:numId w:val="3"/>
+          <w:numId w:val="5"/>
         </w:numPr>
       </w:pPr>
       <w:r>
-        <w:t>Recognise phone numbers &amp; addresses</w:t>
+        <w:t>Login to accoun</w:t>
+      </w:r>
+      <w:r>
+        <w:t>t</w:t>
+      </w:r>
+    </w:p>
+    <w:p>
+      <w:pPr>
+        <w:ind w:firstLine="360"/>
+        <w:rPr>
+          <w:b/>
+          <w:bCs/>
+        </w:rPr>
+      </w:pPr>
+      <w:r>
+        <w:rPr>
+          <w:b/>
+          <w:bCs/>
+        </w:rPr>
+        <w:lastRenderedPageBreak/>
+        <w:t>Could Have</w:t>
       </w:r>
     </w:p>
     <w:p>
@@ -500,11 +571,11 @@
         <w:pStyle w:val="ListParagraph"/>
         <w:numPr>
           <w:ilvl w:val="0"/>
-          <w:numId w:val="3"/>
+          <w:numId w:val="6"/>
         </w:numPr>
       </w:pPr>
       <w:r>
-        <w:t>Display abstracts relating to entities</w:t>
+        <w:t>Knowledge graphs from analysed documents</w:t>
       </w:r>
     </w:p>
     <w:p>
@@ -512,14 +583,11 @@
         <w:pStyle w:val="ListParagraph"/>
         <w:numPr>
           <w:ilvl w:val="0"/>
-          <w:numId w:val="3"/>
+          <w:numId w:val="6"/>
         </w:numPr>
       </w:pPr>
       <w:r>
-        <w:t>Plots &amp; graphs of</w:t>
-      </w:r>
-      <w:r>
-        <w:t xml:space="preserve"> analysis of documents</w:t>
+        <w:t>Automatic suggestion of sensitivity (ML model)</w:t>
       </w:r>
     </w:p>
     <w:p>
@@ -527,11 +595,33 @@
         <w:pStyle w:val="ListParagraph"/>
         <w:numPr>
           <w:ilvl w:val="0"/>
-          <w:numId w:val="3"/>
+          <w:numId w:val="6"/>
         </w:numPr>
       </w:pPr>
       <w:r>
-        <w:t>Plots &amp; graphs of analysis of corpus</w:t>
+        <w:t>Recognise phone numbers &amp; addresses</w:t>
+      </w:r>
+    </w:p>
+    <w:p>
+      <w:pPr>
+        <w:pStyle w:val="ListParagraph"/>
+        <w:ind w:left="360"/>
+      </w:pPr>
+    </w:p>
+    <w:p>
+      <w:pPr>
+        <w:ind w:firstLine="360"/>
+        <w:rPr>
+          <w:b/>
+          <w:bCs/>
+        </w:rPr>
+      </w:pPr>
+      <w:r>
+        <w:rPr>
+          <w:b/>
+          <w:bCs/>
+        </w:rPr>
+        <w:t>Won’t Have</w:t>
       </w:r>
     </w:p>
     <w:p>
@@ -539,14 +629,33 @@
         <w:pStyle w:val="ListParagraph"/>
         <w:numPr>
           <w:ilvl w:val="0"/>
-          <w:numId w:val="3"/>
+          <w:numId w:val="7"/>
         </w:numPr>
       </w:pPr>
       <w:r>
-        <w:t xml:space="preserve">Knowledge graphs from </w:t>
-      </w:r>
-      <w:r>
-        <w:t>analysed documents</w:t>
+        <w:t xml:space="preserve"> </w:t>
+      </w:r>
+    </w:p>
+    <w:p>
+      <w:pPr>
+        <w:pStyle w:val="ListParagraph"/>
+        <w:ind w:left="360"/>
+      </w:pPr>
+    </w:p>
+    <w:p>
+      <w:pPr>
+        <w:ind w:firstLine="360"/>
+        <w:rPr>
+          <w:b/>
+          <w:bCs/>
+        </w:rPr>
+      </w:pPr>
+      <w:r>
+        <w:rPr>
+          <w:b/>
+          <w:bCs/>
+        </w:rPr>
+        <w:t>Non-Functional Requirements</w:t>
       </w:r>
     </w:p>
     <w:p>
@@ -554,17 +663,65 @@
         <w:pStyle w:val="ListParagraph"/>
         <w:numPr>
           <w:ilvl w:val="0"/>
-          <w:numId w:val="3"/>
+          <w:numId w:val="7"/>
         </w:numPr>
       </w:pPr>
       <w:r>
-        <w:t>Automatic suggestion of sensitivity (ML model)</w:t>
+        <w:t xml:space="preserve">User-Friendly – The application should be easy to use for users without technical expertise or prior training </w:t>
+      </w:r>
+    </w:p>
+    <w:p>
+      <w:pPr>
+        <w:pStyle w:val="ListParagraph"/>
+        <w:numPr>
+          <w:ilvl w:val="0"/>
+          <w:numId w:val="7"/>
+        </w:numPr>
+      </w:pPr>
+      <w:r>
+        <w:t>Responsive – The application should provide regular updates throughout different steps of processing to keep the user informed</w:t>
+      </w:r>
+    </w:p>
+    <w:p>
+      <w:pPr>
+        <w:pStyle w:val="ListParagraph"/>
+        <w:numPr>
+          <w:ilvl w:val="0"/>
+          <w:numId w:val="7"/>
+        </w:numPr>
+      </w:pPr>
+      <w:r>
+        <w:t>Maintainable – The codebase should be extensively documented and engineered in a way such that future contributors will not need supervision to extend or maintain functionality</w:t>
+      </w:r>
+    </w:p>
+    <w:p>
+      <w:pPr>
+        <w:pStyle w:val="ListParagraph"/>
+        <w:numPr>
+          <w:ilvl w:val="0"/>
+          <w:numId w:val="7"/>
+        </w:numPr>
+      </w:pPr>
+      <w:r>
+        <w:t>Efficient – The application should perform at a speed such that is not hindering user experience</w:t>
+      </w:r>
+    </w:p>
+    <w:p>
+      <w:pPr>
+        <w:pStyle w:val="ListParagraph"/>
+        <w:numPr>
+          <w:ilvl w:val="0"/>
+          <w:numId w:val="7"/>
+        </w:numPr>
+      </w:pPr>
+      <w:r>
+        <w:t>Accurate – The application should identify entities, their attributes and the relevant sensitive information at a high accuracy</w:t>
       </w:r>
     </w:p>
     <w:p/>
-    <w:p>
-      <w:r>
-        <w:lastRenderedPageBreak/>
+    <w:p/>
+    <w:p>
+      <w:r>
         <w:t>My view for the project is a web app</w:t>
       </w:r>
       <w:r>
@@ -589,7 +746,13 @@
         <w:t xml:space="preserve">The process of entity recognition and web scraping may be computationally expensive so I will develop a database for the storage of entity abstracts, </w:t>
       </w:r>
       <w:r>
-        <w:t xml:space="preserve">entity instances and document texts. This will allow the web app to perform one off analysis of each document when it is </w:t>
+        <w:t xml:space="preserve">entity instances and document texts. This will allow the web app to perform </w:t>
+      </w:r>
+      <w:r>
+        <w:t xml:space="preserve">a </w:t>
+      </w:r>
+      <w:r>
+        <w:t xml:space="preserve">one off analysis of each document when it is </w:t>
       </w:r>
       <w:r>
         <w:t>uploaded and</w:t>
@@ -660,6 +823,232 @@
 <file path=word/numbering.xml><?xml version="1.0" encoding="utf-8"?>
 <w:numbering xmlns:wpc="http://schemas.microsoft.com/office/word/2010/wordprocessingCanvas" xmlns:cx="http://schemas.microsoft.com/office/drawing/2014/chartex" xmlns:cx1="http://schemas.microsoft.com/office/drawing/2015/9/8/chartex" xmlns:cx2="http://schemas.microsoft.com/office/drawing/2015/10/21/chartex" xmlns:cx3="http://schemas.microsoft.com/office/drawing/2016/5/9/chartex" xmlns:cx4="http://schemas.microsoft.com/office/drawing/2016/5/10/chartex" xmlns:cx5="http://schemas.microsoft.com/office/drawing/2016/5/11/chartex" xmlns:cx6="http://schemas.microsoft.com/office/drawing/2016/5/12/chartex" xmlns:cx7="http://schemas.microsoft.com/office/drawing/2016/5/13/chartex" xmlns:cx8="http://schemas.microsoft.com/office/drawing/2016/5/14/chartex" xmlns:mc="http://schemas.openxmlformats.org/markup-compatibility/2006" xmlns:aink="http://schemas.microsoft.com/office/drawing/2016/ink" xmlns:am3d="http://schemas.microsoft.com/office/drawing/2017/model3d" xmlns:o="urn:schemas-microsoft-com:office:office" xmlns:oel="http://schemas.microsoft.com/office/2019/extlst" xmlns:r="http://schemas.openxmlformats.org/officeDocument/2006/relationships" xmlns:m="http://schemas.openxmlformats.org/officeDocument/2006/math" xmlns:v="urn:schemas-microsoft-com:vml" xmlns:wp14="http://schemas.microsoft.com/office/word/2010/wordprocessingDrawing" xmlns:wp="http://schemas.openxmlformats.org/drawingml/2006/wordprocessingDrawing" xmlns:w10="urn:schemas-microsoft-com:office:word" xmlns:w="http://schemas.openxmlformats.org/wordprocessingml/2006/main" xmlns:w14="http://schemas.microsoft.com/office/word/2010/wordml" xmlns:w15="http://schemas.microsoft.com/office/word/2012/wordml" xmlns:w16cex="http://schemas.microsoft.com/office/word/2018/wordml/cex" xmlns:w16cid="http://schemas.microsoft.com/office/word/2016/wordml/cid" xmlns:w16="http://schemas.microsoft.com/office/word/2018/wordml" xmlns:w16sdtdh="http://schemas.microsoft.com/office/word/2020/wordml/sdtdatahash" xmlns:w16se="http://schemas.microsoft.com/office/word/2015/wordml/symex" xmlns:wpg="http://schemas.microsoft.com/office/word/2010/wordprocessingGroup" xmlns:wpi="http://schemas.microsoft.com/office/word/2010/wordprocessingInk" xmlns:wne="http://schemas.microsoft.com/office/word/2006/wordml" xmlns:wps="http://schemas.microsoft.com/office/word/2010/wordprocessingShape" mc:Ignorable="w14 w15 w16se w16cid w16 w16cex w16sdtdh wp14">
   <w:abstractNum w:abstractNumId="0" w15:restartNumberingAfterBreak="0">
+    <w:nsid w:val="1E293D27"/>
+    <w:multiLevelType w:val="hybridMultilevel"/>
+    <w:tmpl w:val="8A3223C8"/>
+    <w:lvl w:ilvl="0" w:tplc="08090001">
+      <w:start w:val="1"/>
+      <w:numFmt w:val="bullet"/>
+      <w:lvlText w:val=""/>
+      <w:lvlJc w:val="left"/>
+      <w:pPr>
+        <w:ind w:left="360" w:hanging="360"/>
+      </w:pPr>
+      <w:rPr>
+        <w:rFonts w:ascii="Symbol" w:hAnsi="Symbol" w:hint="default"/>
+      </w:rPr>
+    </w:lvl>
+    <w:lvl w:ilvl="1" w:tplc="08090003" w:tentative="1">
+      <w:start w:val="1"/>
+      <w:numFmt w:val="bullet"/>
+      <w:lvlText w:val="o"/>
+      <w:lvlJc w:val="left"/>
+      <w:pPr>
+        <w:ind w:left="1080" w:hanging="360"/>
+      </w:pPr>
+      <w:rPr>
+        <w:rFonts w:ascii="Courier New" w:hAnsi="Courier New" w:cs="Courier New" w:hint="default"/>
+      </w:rPr>
+    </w:lvl>
+    <w:lvl w:ilvl="2" w:tplc="08090005" w:tentative="1">
+      <w:start w:val="1"/>
+      <w:numFmt w:val="bullet"/>
+      <w:lvlText w:val=""/>
+      <w:lvlJc w:val="left"/>
+      <w:pPr>
+        <w:ind w:left="1800" w:hanging="360"/>
+      </w:pPr>
+      <w:rPr>
+        <w:rFonts w:ascii="Wingdings" w:hAnsi="Wingdings" w:hint="default"/>
+      </w:rPr>
+    </w:lvl>
+    <w:lvl w:ilvl="3" w:tplc="08090001" w:tentative="1">
+      <w:start w:val="1"/>
+      <w:numFmt w:val="bullet"/>
+      <w:lvlText w:val=""/>
+      <w:lvlJc w:val="left"/>
+      <w:pPr>
+        <w:ind w:left="2520" w:hanging="360"/>
+      </w:pPr>
+      <w:rPr>
+        <w:rFonts w:ascii="Symbol" w:hAnsi="Symbol" w:hint="default"/>
+      </w:rPr>
+    </w:lvl>
+    <w:lvl w:ilvl="4" w:tplc="08090003" w:tentative="1">
+      <w:start w:val="1"/>
+      <w:numFmt w:val="bullet"/>
+      <w:lvlText w:val="o"/>
+      <w:lvlJc w:val="left"/>
+      <w:pPr>
+        <w:ind w:left="3240" w:hanging="360"/>
+      </w:pPr>
+      <w:rPr>
+        <w:rFonts w:ascii="Courier New" w:hAnsi="Courier New" w:cs="Courier New" w:hint="default"/>
+      </w:rPr>
+    </w:lvl>
+    <w:lvl w:ilvl="5" w:tplc="08090005" w:tentative="1">
+      <w:start w:val="1"/>
+      <w:numFmt w:val="bullet"/>
+      <w:lvlText w:val=""/>
+      <w:lvlJc w:val="left"/>
+      <w:pPr>
+        <w:ind w:left="3960" w:hanging="360"/>
+      </w:pPr>
+      <w:rPr>
+        <w:rFonts w:ascii="Wingdings" w:hAnsi="Wingdings" w:hint="default"/>
+      </w:rPr>
+    </w:lvl>
+    <w:lvl w:ilvl="6" w:tplc="08090001" w:tentative="1">
+      <w:start w:val="1"/>
+      <w:numFmt w:val="bullet"/>
+      <w:lvlText w:val=""/>
+      <w:lvlJc w:val="left"/>
+      <w:pPr>
+        <w:ind w:left="4680" w:hanging="360"/>
+      </w:pPr>
+      <w:rPr>
+        <w:rFonts w:ascii="Symbol" w:hAnsi="Symbol" w:hint="default"/>
+      </w:rPr>
+    </w:lvl>
+    <w:lvl w:ilvl="7" w:tplc="08090003" w:tentative="1">
+      <w:start w:val="1"/>
+      <w:numFmt w:val="bullet"/>
+      <w:lvlText w:val="o"/>
+      <w:lvlJc w:val="left"/>
+      <w:pPr>
+        <w:ind w:left="5400" w:hanging="360"/>
+      </w:pPr>
+      <w:rPr>
+        <w:rFonts w:ascii="Courier New" w:hAnsi="Courier New" w:cs="Courier New" w:hint="default"/>
+      </w:rPr>
+    </w:lvl>
+    <w:lvl w:ilvl="8" w:tplc="08090005" w:tentative="1">
+      <w:start w:val="1"/>
+      <w:numFmt w:val="bullet"/>
+      <w:lvlText w:val=""/>
+      <w:lvlJc w:val="left"/>
+      <w:pPr>
+        <w:ind w:left="6120" w:hanging="360"/>
+      </w:pPr>
+      <w:rPr>
+        <w:rFonts w:ascii="Wingdings" w:hAnsi="Wingdings" w:hint="default"/>
+      </w:rPr>
+    </w:lvl>
+  </w:abstractNum>
+  <w:abstractNum w:abstractNumId="1" w15:restartNumberingAfterBreak="0">
+    <w:nsid w:val="2ED01B28"/>
+    <w:multiLevelType w:val="hybridMultilevel"/>
+    <w:tmpl w:val="09D4859A"/>
+    <w:lvl w:ilvl="0" w:tplc="08090001">
+      <w:start w:val="1"/>
+      <w:numFmt w:val="bullet"/>
+      <w:lvlText w:val=""/>
+      <w:lvlJc w:val="left"/>
+      <w:pPr>
+        <w:ind w:left="360" w:hanging="360"/>
+      </w:pPr>
+      <w:rPr>
+        <w:rFonts w:ascii="Symbol" w:hAnsi="Symbol" w:hint="default"/>
+      </w:rPr>
+    </w:lvl>
+    <w:lvl w:ilvl="1" w:tplc="08090003" w:tentative="1">
+      <w:start w:val="1"/>
+      <w:numFmt w:val="bullet"/>
+      <w:lvlText w:val="o"/>
+      <w:lvlJc w:val="left"/>
+      <w:pPr>
+        <w:ind w:left="1080" w:hanging="360"/>
+      </w:pPr>
+      <w:rPr>
+        <w:rFonts w:ascii="Courier New" w:hAnsi="Courier New" w:cs="Courier New" w:hint="default"/>
+      </w:rPr>
+    </w:lvl>
+    <w:lvl w:ilvl="2" w:tplc="08090005" w:tentative="1">
+      <w:start w:val="1"/>
+      <w:numFmt w:val="bullet"/>
+      <w:lvlText w:val=""/>
+      <w:lvlJc w:val="left"/>
+      <w:pPr>
+        <w:ind w:left="1800" w:hanging="360"/>
+      </w:pPr>
+      <w:rPr>
+        <w:rFonts w:ascii="Wingdings" w:hAnsi="Wingdings" w:hint="default"/>
+      </w:rPr>
+    </w:lvl>
+    <w:lvl w:ilvl="3" w:tplc="08090001" w:tentative="1">
+      <w:start w:val="1"/>
+      <w:numFmt w:val="bullet"/>
+      <w:lvlText w:val=""/>
+      <w:lvlJc w:val="left"/>
+      <w:pPr>
+        <w:ind w:left="2520" w:hanging="360"/>
+      </w:pPr>
+      <w:rPr>
+        <w:rFonts w:ascii="Symbol" w:hAnsi="Symbol" w:hint="default"/>
+      </w:rPr>
+    </w:lvl>
+    <w:lvl w:ilvl="4" w:tplc="08090003" w:tentative="1">
+      <w:start w:val="1"/>
+      <w:numFmt w:val="bullet"/>
+      <w:lvlText w:val="o"/>
+      <w:lvlJc w:val="left"/>
+      <w:pPr>
+        <w:ind w:left="3240" w:hanging="360"/>
+      </w:pPr>
+      <w:rPr>
+        <w:rFonts w:ascii="Courier New" w:hAnsi="Courier New" w:cs="Courier New" w:hint="default"/>
+      </w:rPr>
+    </w:lvl>
+    <w:lvl w:ilvl="5" w:tplc="08090005" w:tentative="1">
+      <w:start w:val="1"/>
+      <w:numFmt w:val="bullet"/>
+      <w:lvlText w:val=""/>
+      <w:lvlJc w:val="left"/>
+      <w:pPr>
+        <w:ind w:left="3960" w:hanging="360"/>
+      </w:pPr>
+      <w:rPr>
+        <w:rFonts w:ascii="Wingdings" w:hAnsi="Wingdings" w:hint="default"/>
+      </w:rPr>
+    </w:lvl>
+    <w:lvl w:ilvl="6" w:tplc="08090001" w:tentative="1">
+      <w:start w:val="1"/>
+      <w:numFmt w:val="bullet"/>
+      <w:lvlText w:val=""/>
+      <w:lvlJc w:val="left"/>
+      <w:pPr>
+        <w:ind w:left="4680" w:hanging="360"/>
+      </w:pPr>
+      <w:rPr>
+        <w:rFonts w:ascii="Symbol" w:hAnsi="Symbol" w:hint="default"/>
+      </w:rPr>
+    </w:lvl>
+    <w:lvl w:ilvl="7" w:tplc="08090003" w:tentative="1">
+      <w:start w:val="1"/>
+      <w:numFmt w:val="bullet"/>
+      <w:lvlText w:val="o"/>
+      <w:lvlJc w:val="left"/>
+      <w:pPr>
+        <w:ind w:left="5400" w:hanging="360"/>
+      </w:pPr>
+      <w:rPr>
+        <w:rFonts w:ascii="Courier New" w:hAnsi="Courier New" w:cs="Courier New" w:hint="default"/>
+      </w:rPr>
+    </w:lvl>
+    <w:lvl w:ilvl="8" w:tplc="08090005" w:tentative="1">
+      <w:start w:val="1"/>
+      <w:numFmt w:val="bullet"/>
+      <w:lvlText w:val=""/>
+      <w:lvlJc w:val="left"/>
+      <w:pPr>
+        <w:ind w:left="6120" w:hanging="360"/>
+      </w:pPr>
+      <w:rPr>
+        <w:rFonts w:ascii="Wingdings" w:hAnsi="Wingdings" w:hint="default"/>
+      </w:rPr>
+    </w:lvl>
+  </w:abstractNum>
+  <w:abstractNum w:abstractNumId="2" w15:restartNumberingAfterBreak="0">
     <w:nsid w:val="35F65CCE"/>
     <w:multiLevelType w:val="hybridMultilevel"/>
     <w:tmpl w:val="DDCA3FD4"/>
@@ -668,7 +1057,7 @@
       <w:lvlText w:val="-"/>
       <w:lvlJc w:val="left"/>
       <w:pPr>
-        <w:ind w:left="720" w:hanging="360"/>
+        <w:ind w:left="360" w:hanging="360"/>
       </w:pPr>
       <w:rPr>
         <w:rFonts w:ascii="Calibri" w:eastAsiaTheme="minorHAnsi" w:hAnsi="Calibri" w:cs="Calibri" w:hint="default"/>
@@ -680,7 +1069,7 @@
       <w:lvlText w:val="o"/>
       <w:lvlJc w:val="left"/>
       <w:pPr>
-        <w:ind w:left="1440" w:hanging="360"/>
+        <w:ind w:left="1080" w:hanging="360"/>
       </w:pPr>
       <w:rPr>
         <w:rFonts w:ascii="Courier New" w:hAnsi="Courier New" w:cs="Courier New" w:hint="default"/>
@@ -692,7 +1081,7 @@
       <w:lvlText w:val=""/>
       <w:lvlJc w:val="left"/>
       <w:pPr>
-        <w:ind w:left="2160" w:hanging="360"/>
+        <w:ind w:left="1800" w:hanging="360"/>
       </w:pPr>
       <w:rPr>
         <w:rFonts w:ascii="Wingdings" w:hAnsi="Wingdings" w:hint="default"/>
@@ -704,7 +1093,7 @@
       <w:lvlText w:val=""/>
       <w:lvlJc w:val="left"/>
       <w:pPr>
-        <w:ind w:left="2880" w:hanging="360"/>
+        <w:ind w:left="2520" w:hanging="360"/>
       </w:pPr>
       <w:rPr>
         <w:rFonts w:ascii="Symbol" w:hAnsi="Symbol" w:hint="default"/>
@@ -716,7 +1105,7 @@
       <w:lvlText w:val="o"/>
       <w:lvlJc w:val="left"/>
       <w:pPr>
-        <w:ind w:left="3600" w:hanging="360"/>
+        <w:ind w:left="3240" w:hanging="360"/>
       </w:pPr>
       <w:rPr>
         <w:rFonts w:ascii="Courier New" w:hAnsi="Courier New" w:cs="Courier New" w:hint="default"/>
@@ -728,7 +1117,7 @@
       <w:lvlText w:val=""/>
       <w:lvlJc w:val="left"/>
       <w:pPr>
-        <w:ind w:left="4320" w:hanging="360"/>
+        <w:ind w:left="3960" w:hanging="360"/>
       </w:pPr>
       <w:rPr>
         <w:rFonts w:ascii="Wingdings" w:hAnsi="Wingdings" w:hint="default"/>
@@ -740,7 +1129,7 @@
       <w:lvlText w:val=""/>
       <w:lvlJc w:val="left"/>
       <w:pPr>
-        <w:ind w:left="5040" w:hanging="360"/>
+        <w:ind w:left="4680" w:hanging="360"/>
       </w:pPr>
       <w:rPr>
         <w:rFonts w:ascii="Symbol" w:hAnsi="Symbol" w:hint="default"/>
@@ -752,7 +1141,7 @@
       <w:lvlText w:val="o"/>
       <w:lvlJc w:val="left"/>
       <w:pPr>
-        <w:ind w:left="5760" w:hanging="360"/>
+        <w:ind w:left="5400" w:hanging="360"/>
       </w:pPr>
       <w:rPr>
         <w:rFonts w:ascii="Courier New" w:hAnsi="Courier New" w:cs="Courier New" w:hint="default"/>
@@ -764,14 +1153,14 @@
       <w:lvlText w:val=""/>
       <w:lvlJc w:val="left"/>
       <w:pPr>
-        <w:ind w:left="6480" w:hanging="360"/>
+        <w:ind w:left="6120" w:hanging="360"/>
       </w:pPr>
       <w:rPr>
         <w:rFonts w:ascii="Wingdings" w:hAnsi="Wingdings" w:hint="default"/>
       </w:rPr>
     </w:lvl>
   </w:abstractNum>
-  <w:abstractNum w:abstractNumId="1" w15:restartNumberingAfterBreak="0">
+  <w:abstractNum w:abstractNumId="3" w15:restartNumberingAfterBreak="0">
     <w:nsid w:val="45243BB5"/>
     <w:multiLevelType w:val="hybridMultilevel"/>
     <w:tmpl w:val="B67AEC30"/>
@@ -911,7 +1300,7 @@
       </w:rPr>
     </w:lvl>
   </w:abstractNum>
-  <w:abstractNum w:abstractNumId="2" w15:restartNumberingAfterBreak="0">
+  <w:abstractNum w:abstractNumId="4" w15:restartNumberingAfterBreak="0">
     <w:nsid w:val="49B60807"/>
     <w:multiLevelType w:val="hybridMultilevel"/>
     <w:tmpl w:val="02EC4FD4"/>
@@ -1051,14 +1440,252 @@
       </w:rPr>
     </w:lvl>
   </w:abstractNum>
+  <w:abstractNum w:abstractNumId="5" w15:restartNumberingAfterBreak="0">
+    <w:nsid w:val="4E205C31"/>
+    <w:multiLevelType w:val="hybridMultilevel"/>
+    <w:tmpl w:val="3BF46148"/>
+    <w:lvl w:ilvl="0" w:tplc="08090001">
+      <w:start w:val="1"/>
+      <w:numFmt w:val="bullet"/>
+      <w:lvlText w:val=""/>
+      <w:lvlJc w:val="left"/>
+      <w:pPr>
+        <w:ind w:left="360" w:hanging="360"/>
+      </w:pPr>
+      <w:rPr>
+        <w:rFonts w:ascii="Symbol" w:hAnsi="Symbol" w:hint="default"/>
+      </w:rPr>
+    </w:lvl>
+    <w:lvl w:ilvl="1" w:tplc="08090003" w:tentative="1">
+      <w:start w:val="1"/>
+      <w:numFmt w:val="bullet"/>
+      <w:lvlText w:val="o"/>
+      <w:lvlJc w:val="left"/>
+      <w:pPr>
+        <w:ind w:left="1080" w:hanging="360"/>
+      </w:pPr>
+      <w:rPr>
+        <w:rFonts w:ascii="Courier New" w:hAnsi="Courier New" w:cs="Courier New" w:hint="default"/>
+      </w:rPr>
+    </w:lvl>
+    <w:lvl w:ilvl="2" w:tplc="08090005" w:tentative="1">
+      <w:start w:val="1"/>
+      <w:numFmt w:val="bullet"/>
+      <w:lvlText w:val=""/>
+      <w:lvlJc w:val="left"/>
+      <w:pPr>
+        <w:ind w:left="1800" w:hanging="360"/>
+      </w:pPr>
+      <w:rPr>
+        <w:rFonts w:ascii="Wingdings" w:hAnsi="Wingdings" w:hint="default"/>
+      </w:rPr>
+    </w:lvl>
+    <w:lvl w:ilvl="3" w:tplc="08090001" w:tentative="1">
+      <w:start w:val="1"/>
+      <w:numFmt w:val="bullet"/>
+      <w:lvlText w:val=""/>
+      <w:lvlJc w:val="left"/>
+      <w:pPr>
+        <w:ind w:left="2520" w:hanging="360"/>
+      </w:pPr>
+      <w:rPr>
+        <w:rFonts w:ascii="Symbol" w:hAnsi="Symbol" w:hint="default"/>
+      </w:rPr>
+    </w:lvl>
+    <w:lvl w:ilvl="4" w:tplc="08090003" w:tentative="1">
+      <w:start w:val="1"/>
+      <w:numFmt w:val="bullet"/>
+      <w:lvlText w:val="o"/>
+      <w:lvlJc w:val="left"/>
+      <w:pPr>
+        <w:ind w:left="3240" w:hanging="360"/>
+      </w:pPr>
+      <w:rPr>
+        <w:rFonts w:ascii="Courier New" w:hAnsi="Courier New" w:cs="Courier New" w:hint="default"/>
+      </w:rPr>
+    </w:lvl>
+    <w:lvl w:ilvl="5" w:tplc="08090005" w:tentative="1">
+      <w:start w:val="1"/>
+      <w:numFmt w:val="bullet"/>
+      <w:lvlText w:val=""/>
+      <w:lvlJc w:val="left"/>
+      <w:pPr>
+        <w:ind w:left="3960" w:hanging="360"/>
+      </w:pPr>
+      <w:rPr>
+        <w:rFonts w:ascii="Wingdings" w:hAnsi="Wingdings" w:hint="default"/>
+      </w:rPr>
+    </w:lvl>
+    <w:lvl w:ilvl="6" w:tplc="08090001" w:tentative="1">
+      <w:start w:val="1"/>
+      <w:numFmt w:val="bullet"/>
+      <w:lvlText w:val=""/>
+      <w:lvlJc w:val="left"/>
+      <w:pPr>
+        <w:ind w:left="4680" w:hanging="360"/>
+      </w:pPr>
+      <w:rPr>
+        <w:rFonts w:ascii="Symbol" w:hAnsi="Symbol" w:hint="default"/>
+      </w:rPr>
+    </w:lvl>
+    <w:lvl w:ilvl="7" w:tplc="08090003" w:tentative="1">
+      <w:start w:val="1"/>
+      <w:numFmt w:val="bullet"/>
+      <w:lvlText w:val="o"/>
+      <w:lvlJc w:val="left"/>
+      <w:pPr>
+        <w:ind w:left="5400" w:hanging="360"/>
+      </w:pPr>
+      <w:rPr>
+        <w:rFonts w:ascii="Courier New" w:hAnsi="Courier New" w:cs="Courier New" w:hint="default"/>
+      </w:rPr>
+    </w:lvl>
+    <w:lvl w:ilvl="8" w:tplc="08090005" w:tentative="1">
+      <w:start w:val="1"/>
+      <w:numFmt w:val="bullet"/>
+      <w:lvlText w:val=""/>
+      <w:lvlJc w:val="left"/>
+      <w:pPr>
+        <w:ind w:left="6120" w:hanging="360"/>
+      </w:pPr>
+      <w:rPr>
+        <w:rFonts w:ascii="Wingdings" w:hAnsi="Wingdings" w:hint="default"/>
+      </w:rPr>
+    </w:lvl>
+  </w:abstractNum>
+  <w:abstractNum w:abstractNumId="6" w15:restartNumberingAfterBreak="0">
+    <w:nsid w:val="76D6365C"/>
+    <w:multiLevelType w:val="hybridMultilevel"/>
+    <w:tmpl w:val="5358D76A"/>
+    <w:lvl w:ilvl="0" w:tplc="08090001">
+      <w:start w:val="1"/>
+      <w:numFmt w:val="bullet"/>
+      <w:lvlText w:val=""/>
+      <w:lvlJc w:val="left"/>
+      <w:pPr>
+        <w:ind w:left="360" w:hanging="360"/>
+      </w:pPr>
+      <w:rPr>
+        <w:rFonts w:ascii="Symbol" w:hAnsi="Symbol" w:hint="default"/>
+      </w:rPr>
+    </w:lvl>
+    <w:lvl w:ilvl="1" w:tplc="08090003" w:tentative="1">
+      <w:start w:val="1"/>
+      <w:numFmt w:val="bullet"/>
+      <w:lvlText w:val="o"/>
+      <w:lvlJc w:val="left"/>
+      <w:pPr>
+        <w:ind w:left="1080" w:hanging="360"/>
+      </w:pPr>
+      <w:rPr>
+        <w:rFonts w:ascii="Courier New" w:hAnsi="Courier New" w:cs="Courier New" w:hint="default"/>
+      </w:rPr>
+    </w:lvl>
+    <w:lvl w:ilvl="2" w:tplc="08090005" w:tentative="1">
+      <w:start w:val="1"/>
+      <w:numFmt w:val="bullet"/>
+      <w:lvlText w:val=""/>
+      <w:lvlJc w:val="left"/>
+      <w:pPr>
+        <w:ind w:left="1800" w:hanging="360"/>
+      </w:pPr>
+      <w:rPr>
+        <w:rFonts w:ascii="Wingdings" w:hAnsi="Wingdings" w:hint="default"/>
+      </w:rPr>
+    </w:lvl>
+    <w:lvl w:ilvl="3" w:tplc="08090001" w:tentative="1">
+      <w:start w:val="1"/>
+      <w:numFmt w:val="bullet"/>
+      <w:lvlText w:val=""/>
+      <w:lvlJc w:val="left"/>
+      <w:pPr>
+        <w:ind w:left="2520" w:hanging="360"/>
+      </w:pPr>
+      <w:rPr>
+        <w:rFonts w:ascii="Symbol" w:hAnsi="Symbol" w:hint="default"/>
+      </w:rPr>
+    </w:lvl>
+    <w:lvl w:ilvl="4" w:tplc="08090003" w:tentative="1">
+      <w:start w:val="1"/>
+      <w:numFmt w:val="bullet"/>
+      <w:lvlText w:val="o"/>
+      <w:lvlJc w:val="left"/>
+      <w:pPr>
+        <w:ind w:left="3240" w:hanging="360"/>
+      </w:pPr>
+      <w:rPr>
+        <w:rFonts w:ascii="Courier New" w:hAnsi="Courier New" w:cs="Courier New" w:hint="default"/>
+      </w:rPr>
+    </w:lvl>
+    <w:lvl w:ilvl="5" w:tplc="08090005" w:tentative="1">
+      <w:start w:val="1"/>
+      <w:numFmt w:val="bullet"/>
+      <w:lvlText w:val=""/>
+      <w:lvlJc w:val="left"/>
+      <w:pPr>
+        <w:ind w:left="3960" w:hanging="360"/>
+      </w:pPr>
+      <w:rPr>
+        <w:rFonts w:ascii="Wingdings" w:hAnsi="Wingdings" w:hint="default"/>
+      </w:rPr>
+    </w:lvl>
+    <w:lvl w:ilvl="6" w:tplc="08090001" w:tentative="1">
+      <w:start w:val="1"/>
+      <w:numFmt w:val="bullet"/>
+      <w:lvlText w:val=""/>
+      <w:lvlJc w:val="left"/>
+      <w:pPr>
+        <w:ind w:left="4680" w:hanging="360"/>
+      </w:pPr>
+      <w:rPr>
+        <w:rFonts w:ascii="Symbol" w:hAnsi="Symbol" w:hint="default"/>
+      </w:rPr>
+    </w:lvl>
+    <w:lvl w:ilvl="7" w:tplc="08090003" w:tentative="1">
+      <w:start w:val="1"/>
+      <w:numFmt w:val="bullet"/>
+      <w:lvlText w:val="o"/>
+      <w:lvlJc w:val="left"/>
+      <w:pPr>
+        <w:ind w:left="5400" w:hanging="360"/>
+      </w:pPr>
+      <w:rPr>
+        <w:rFonts w:ascii="Courier New" w:hAnsi="Courier New" w:cs="Courier New" w:hint="default"/>
+      </w:rPr>
+    </w:lvl>
+    <w:lvl w:ilvl="8" w:tplc="08090005" w:tentative="1">
+      <w:start w:val="1"/>
+      <w:numFmt w:val="bullet"/>
+      <w:lvlText w:val=""/>
+      <w:lvlJc w:val="left"/>
+      <w:pPr>
+        <w:ind w:left="6120" w:hanging="360"/>
+      </w:pPr>
+      <w:rPr>
+        <w:rFonts w:ascii="Wingdings" w:hAnsi="Wingdings" w:hint="default"/>
+      </w:rPr>
+    </w:lvl>
+  </w:abstractNum>
   <w:num w:numId="1" w16cid:durableId="950163952">
+    <w:abstractNumId w:val="3"/>
+  </w:num>
+  <w:num w:numId="2" w16cid:durableId="596519284">
+    <w:abstractNumId w:val="4"/>
+  </w:num>
+  <w:num w:numId="3" w16cid:durableId="1851874991">
+    <w:abstractNumId w:val="2"/>
+  </w:num>
+  <w:num w:numId="4" w16cid:durableId="629479842">
+    <w:abstractNumId w:val="0"/>
+  </w:num>
+  <w:num w:numId="5" w16cid:durableId="1430463478">
+    <w:abstractNumId w:val="5"/>
+  </w:num>
+  <w:num w:numId="6" w16cid:durableId="582763852">
     <w:abstractNumId w:val="1"/>
   </w:num>
-  <w:num w:numId="2" w16cid:durableId="596519284">
-    <w:abstractNumId w:val="2"/>
-  </w:num>
-  <w:num w:numId="3" w16cid:durableId="1851874991">
-    <w:abstractNumId w:val="0"/>
+  <w:num w:numId="7" w16cid:durableId="1060403054">
+    <w:abstractNumId w:val="6"/>
   </w:num>
 </w:numbering>
 </file>
@@ -1465,7 +2092,6 @@
   <w:style w:type="character" w:default="1" w:styleId="DefaultParagraphFont">
     <w:name w:val="Default Paragraph Font"/>
     <w:uiPriority w:val="1"/>
-    <w:semiHidden/>
     <w:unhideWhenUsed/>
   </w:style>
   <w:style w:type="table" w:default="1" w:styleId="TableNormal">

</xml_diff>